<commit_message>
Updated the assets folder files
</commit_message>
<xml_diff>
--- a/assets/Damian Oguche.docx
+++ b/assets/Damian Oguche.docx
@@ -877,7 +877,47 @@
           <w:sz w:val="24"/>
           <w:szCs w:val="24"/>
         </w:rPr>
-        <w:t xml:space="preserve"> and React, integrating payment systems and real-time product updates.</w:t>
+        <w:t xml:space="preserve">, </w:t>
+      </w:r>
+      <w:r>
+        <w:rPr>
+          <w:rFonts w:ascii="Open Sans" w:hAnsi="Open Sans" w:cs="Open Sans"/>
+          <w:sz w:val="24"/>
+          <w:szCs w:val="24"/>
+        </w:rPr>
+        <w:t>React</w:t>
+      </w:r>
+      <w:r>
+        <w:rPr>
+          <w:rFonts w:ascii="Open Sans" w:hAnsi="Open Sans" w:cs="Open Sans"/>
+          <w:sz w:val="24"/>
+          <w:szCs w:val="24"/>
+        </w:rPr>
+        <w:t xml:space="preserve"> and Firebase</w:t>
+      </w:r>
+      <w:r>
+        <w:rPr>
+          <w:rFonts w:ascii="Open Sans" w:hAnsi="Open Sans" w:cs="Open Sans"/>
+          <w:sz w:val="24"/>
+          <w:szCs w:val="24"/>
+        </w:rPr>
+        <w:t xml:space="preserve">, integrating </w:t>
+      </w:r>
+      <w:r>
+        <w:rPr>
+          <w:rFonts w:ascii="Open Sans" w:hAnsi="Open Sans" w:cs="Open Sans"/>
+          <w:sz w:val="24"/>
+          <w:szCs w:val="24"/>
+        </w:rPr>
+        <w:t xml:space="preserve">Stripe </w:t>
+      </w:r>
+      <w:r>
+        <w:rPr>
+          <w:rFonts w:ascii="Open Sans" w:hAnsi="Open Sans" w:cs="Open Sans"/>
+          <w:sz w:val="24"/>
+          <w:szCs w:val="24"/>
+        </w:rPr>
+        <w:t>payment systems and real-time product updates.</w:t>
       </w:r>
     </w:p>
     <w:p>
@@ -909,7 +949,47 @@
           <w:sz w:val="24"/>
           <w:szCs w:val="24"/>
         </w:rPr>
-        <w:t xml:space="preserve"> Created RESTful APIs with Express.js for a logistics tracking system, enabling real-time updates for users.</w:t>
+        <w:t xml:space="preserve"> Created RESTful APIs with </w:t>
+      </w:r>
+      <w:r>
+        <w:rPr>
+          <w:rFonts w:ascii="Open Sans" w:hAnsi="Open Sans" w:cs="Open Sans"/>
+          <w:sz w:val="24"/>
+          <w:szCs w:val="24"/>
+        </w:rPr>
+        <w:t xml:space="preserve">Node, </w:t>
+      </w:r>
+      <w:r>
+        <w:rPr>
+          <w:rFonts w:ascii="Open Sans" w:hAnsi="Open Sans" w:cs="Open Sans"/>
+          <w:sz w:val="24"/>
+          <w:szCs w:val="24"/>
+        </w:rPr>
+        <w:t>Express.js</w:t>
+      </w:r>
+      <w:r>
+        <w:rPr>
+          <w:rFonts w:ascii="Open Sans" w:hAnsi="Open Sans" w:cs="Open Sans"/>
+          <w:sz w:val="24"/>
+          <w:szCs w:val="24"/>
+        </w:rPr>
+        <w:t xml:space="preserve">, TypeScript and </w:t>
+      </w:r>
+      <w:r>
+        <w:rPr>
+          <w:rFonts w:ascii="Open Sans" w:hAnsi="Open Sans" w:cs="Open Sans"/>
+          <w:sz w:val="24"/>
+          <w:szCs w:val="24"/>
+        </w:rPr>
+        <w:t>MongoDB</w:t>
+      </w:r>
+      <w:r>
+        <w:rPr>
+          <w:rFonts w:ascii="Open Sans" w:hAnsi="Open Sans" w:cs="Open Sans"/>
+          <w:sz w:val="24"/>
+          <w:szCs w:val="24"/>
+        </w:rPr>
+        <w:t xml:space="preserve"> for a logistics tracking system, enabling real-time updates for users.</w:t>
       </w:r>
     </w:p>
     <w:p>
@@ -1505,7 +1585,47 @@
           <w:sz w:val="24"/>
           <w:szCs w:val="24"/>
         </w:rPr>
-        <w:t xml:space="preserve"> — Team Lead, ATMs and POS Support Team</w:t>
+        <w:t xml:space="preserve"> — </w:t>
+      </w:r>
+      <w:r>
+        <w:rPr>
+          <w:rFonts w:ascii="Open Sans" w:hAnsi="Open Sans" w:cs="Open Sans"/>
+          <w:sz w:val="24"/>
+          <w:szCs w:val="24"/>
+        </w:rPr>
+        <w:t>Regional</w:t>
+      </w:r>
+      <w:r>
+        <w:rPr>
+          <w:rFonts w:ascii="Open Sans" w:hAnsi="Open Sans" w:cs="Open Sans"/>
+          <w:sz w:val="24"/>
+          <w:szCs w:val="24"/>
+        </w:rPr>
+        <w:t xml:space="preserve"> ATM</w:t>
+      </w:r>
+      <w:r>
+        <w:rPr>
+          <w:rFonts w:ascii="Open Sans" w:hAnsi="Open Sans" w:cs="Open Sans"/>
+          <w:sz w:val="24"/>
+          <w:szCs w:val="24"/>
+        </w:rPr>
+        <w:t>/</w:t>
+      </w:r>
+      <w:r>
+        <w:rPr>
+          <w:rFonts w:ascii="Open Sans" w:hAnsi="Open Sans" w:cs="Open Sans"/>
+          <w:sz w:val="24"/>
+          <w:szCs w:val="24"/>
+        </w:rPr>
+        <w:t xml:space="preserve">POS Support </w:t>
+      </w:r>
+      <w:r>
+        <w:rPr>
+          <w:rFonts w:ascii="Open Sans" w:hAnsi="Open Sans" w:cs="Open Sans"/>
+          <w:sz w:val="24"/>
+          <w:szCs w:val="24"/>
+        </w:rPr>
+        <w:t>Officer</w:t>
       </w:r>
       <w:r>
         <w:rPr>

</xml_diff>